<commit_message>
Updated MS Word template
</commit_message>
<xml_diff>
--- a/superior_proposal.docx
+++ b/superior_proposal.docx
@@ -39,26 +39,95 @@
           <w:szCs w:val="20"/>
         </w:rPr>
       </w:pPr>
-      <w:r>
-        <w:rPr>
-          <w:rFonts w:ascii="Calibri" w:eastAsia="Times New Roman" w:hAnsi="Calibri" w:cs="Times New Roman"/>
-          <w:noProof/>
+    </w:p>
+    <w:p>
+      <w:pPr>
+        <w:tabs>
+          <w:tab w:val="right" w:pos="0"/>
+        </w:tabs>
+        <w:spacing w:before="2" w:line="170" w:lineRule="exact"/>
+        <w:rPr>
+          <w:rFonts w:ascii="Calibri" w:hAnsi="Calibri"/>
+          <w:sz w:val="17"/>
+          <w:szCs w:val="17"/>
+        </w:rPr>
+      </w:pPr>
+    </w:p>
+    <w:p>
+      <w:pPr>
+        <w:tabs>
+          <w:tab w:val="right" w:pos="0"/>
+        </w:tabs>
+        <w:spacing w:line="200" w:lineRule="exact"/>
+        <w:rPr>
+          <w:rFonts w:ascii="Calibri" w:hAnsi="Calibri"/>
           <w:sz w:val="20"/>
           <w:szCs w:val="20"/>
         </w:rPr>
+      </w:pPr>
+    </w:p>
+    <w:p>
+      <w:pPr>
+        <w:tabs>
+          <w:tab w:val="right" w:pos="0"/>
+        </w:tabs>
+        <w:spacing w:line="200" w:lineRule="exact"/>
+        <w:rPr>
+          <w:rFonts w:ascii="Calibri" w:hAnsi="Calibri"/>
+          <w:sz w:val="20"/>
+          <w:szCs w:val="20"/>
+        </w:rPr>
+      </w:pPr>
+    </w:p>
+    <w:p>
+      <w:pPr>
+        <w:tabs>
+          <w:tab w:val="right" w:pos="0"/>
+        </w:tabs>
+        <w:spacing w:line="200" w:lineRule="exact"/>
+        <w:rPr>
+          <w:rFonts w:ascii="Calibri" w:hAnsi="Calibri"/>
+          <w:sz w:val="20"/>
+          <w:szCs w:val="20"/>
+        </w:rPr>
+      </w:pPr>
+    </w:p>
+    <w:p>
+      <w:pPr>
+        <w:tabs>
+          <w:tab w:val="right" w:pos="0"/>
+        </w:tabs>
+        <w:spacing w:line="200" w:lineRule="exact"/>
+        <w:rPr>
+          <w:rFonts w:ascii="Calibri" w:hAnsi="Calibri"/>
+          <w:sz w:val="20"/>
+          <w:szCs w:val="20"/>
+        </w:rPr>
+      </w:pPr>
+    </w:p>
+    <w:p>
+      <w:pPr>
+        <w:pStyle w:val="Heading1"/>
+        <w:tabs>
+          <w:tab w:val="right" w:pos="0"/>
+        </w:tabs>
+        <w:ind w:left="0"/>
+        <w:jc w:val="center"/>
+        <w:rPr>
+          <w:rFonts w:ascii="Calibri" w:hAnsi="Calibri"/>
+          <w:spacing w:val="-2"/>
+        </w:rPr>
+      </w:pPr>
+      <w:r>
+        <w:rPr>
+          <w:rFonts w:ascii="Calibri" w:hAnsi="Calibri"/>
+          <w:spacing w:val="-2"/>
+        </w:rPr>
         <w:drawing>
-          <wp:anchor distT="0" distB="0" distL="114300" distR="114300" simplePos="0" relativeHeight="251659264" behindDoc="0" locked="0" layoutInCell="1" allowOverlap="1" wp14:anchorId="578A70CE" wp14:editId="3E40EFE9">
-            <wp:simplePos x="0" y="0"/>
-            <wp:positionH relativeFrom="column">
-              <wp:align>center</wp:align>
-            </wp:positionH>
-            <wp:positionV relativeFrom="paragraph">
-              <wp:posOffset>2540</wp:posOffset>
-            </wp:positionV>
-            <wp:extent cx="2679700" cy="698500"/>
+          <wp:inline distT="0" distB="0" distL="0" distR="0" wp14:anchorId="5FE93728" wp14:editId="10F5F3E5">
+            <wp:extent cx="3646805" cy="733425"/>
             <wp:effectExtent l="0" t="0" r="0" b="0"/>
-            <wp:wrapSquare wrapText="bothSides"/>
-            <wp:docPr id="1" name="Picture 1"/>
+            <wp:docPr id="4" name="Picture 4" descr="Macintosh HD:Users:sgowtham:git_work:MichiganTechIT:LaTeX_Superior:Images:MichiganTech.png"/>
             <wp:cNvGraphicFramePr>
               <a:graphicFrameLocks xmlns:a="http://schemas.openxmlformats.org/drawingml/2006/main" noChangeAspect="1"/>
             </wp:cNvGraphicFramePr>
@@ -66,8 +135,10 @@
               <a:graphicData uri="http://schemas.openxmlformats.org/drawingml/2006/picture">
                 <pic:pic xmlns:pic="http://schemas.openxmlformats.org/drawingml/2006/picture">
                   <pic:nvPicPr>
-                    <pic:cNvPr id="0" name="MichiganTech.eps"/>
-                    <pic:cNvPicPr/>
+                    <pic:cNvPr id="0" name="Picture 1" descr="Macintosh HD:Users:sgowtham:git_work:MichiganTechIT:LaTeX_Superior:Images:MichiganTech.png"/>
+                    <pic:cNvPicPr>
+                      <a:picLocks noChangeAspect="1" noChangeArrowheads="1"/>
+                    </pic:cNvPicPr>
                   </pic:nvPicPr>
                   <pic:blipFill>
                     <a:blip r:embed="rId9">
@@ -77,115 +148,30 @@
                         </a:ext>
                       </a:extLst>
                     </a:blip>
+                    <a:srcRect/>
                     <a:stretch>
                       <a:fillRect/>
                     </a:stretch>
                   </pic:blipFill>
-                  <pic:spPr>
+                  <pic:spPr bwMode="auto">
                     <a:xfrm>
                       <a:off x="0" y="0"/>
-                      <a:ext cx="2679700" cy="698500"/>
+                      <a:ext cx="3646805" cy="733425"/>
                     </a:xfrm>
                     <a:prstGeom prst="rect">
                       <a:avLst/>
                     </a:prstGeom>
-                    <a:extLst>
-                      <a:ext uri="{FAA26D3D-D897-4be2-8F04-BA451C77F1D7}">
-                        <ma14:placeholderFlag xmlns:ma14="http://schemas.microsoft.com/office/mac/drawingml/2011/main"/>
-                      </a:ext>
-                    </a:extLst>
+                    <a:noFill/>
+                    <a:ln>
+                      <a:noFill/>
+                    </a:ln>
                   </pic:spPr>
                 </pic:pic>
               </a:graphicData>
             </a:graphic>
-            <wp14:sizeRelH relativeFrom="page">
-              <wp14:pctWidth>0</wp14:pctWidth>
-            </wp14:sizeRelH>
-            <wp14:sizeRelV relativeFrom="page">
-              <wp14:pctHeight>0</wp14:pctHeight>
-            </wp14:sizeRelV>
-          </wp:anchor>
+          </wp:inline>
         </w:drawing>
       </w:r>
-    </w:p>
-    <w:p>
-      <w:pPr>
-        <w:tabs>
-          <w:tab w:val="right" w:pos="0"/>
-        </w:tabs>
-        <w:spacing w:before="2" w:line="170" w:lineRule="exact"/>
-        <w:rPr>
-          <w:rFonts w:ascii="Calibri" w:hAnsi="Calibri"/>
-          <w:sz w:val="17"/>
-          <w:szCs w:val="17"/>
-        </w:rPr>
-      </w:pPr>
-    </w:p>
-    <w:p>
-      <w:pPr>
-        <w:tabs>
-          <w:tab w:val="right" w:pos="0"/>
-        </w:tabs>
-        <w:spacing w:line="200" w:lineRule="exact"/>
-        <w:rPr>
-          <w:rFonts w:ascii="Calibri" w:hAnsi="Calibri"/>
-          <w:sz w:val="20"/>
-          <w:szCs w:val="20"/>
-        </w:rPr>
-      </w:pPr>
-    </w:p>
-    <w:p>
-      <w:pPr>
-        <w:tabs>
-          <w:tab w:val="right" w:pos="0"/>
-        </w:tabs>
-        <w:spacing w:line="200" w:lineRule="exact"/>
-        <w:rPr>
-          <w:rFonts w:ascii="Calibri" w:hAnsi="Calibri"/>
-          <w:sz w:val="20"/>
-          <w:szCs w:val="20"/>
-        </w:rPr>
-      </w:pPr>
-    </w:p>
-    <w:p>
-      <w:pPr>
-        <w:tabs>
-          <w:tab w:val="right" w:pos="0"/>
-        </w:tabs>
-        <w:spacing w:line="200" w:lineRule="exact"/>
-        <w:rPr>
-          <w:rFonts w:ascii="Calibri" w:hAnsi="Calibri"/>
-          <w:sz w:val="20"/>
-          <w:szCs w:val="20"/>
-        </w:rPr>
-      </w:pPr>
-    </w:p>
-    <w:p>
-      <w:pPr>
-        <w:tabs>
-          <w:tab w:val="right" w:pos="0"/>
-        </w:tabs>
-        <w:spacing w:line="200" w:lineRule="exact"/>
-        <w:rPr>
-          <w:rFonts w:ascii="Calibri" w:hAnsi="Calibri"/>
-          <w:sz w:val="20"/>
-          <w:szCs w:val="20"/>
-        </w:rPr>
-      </w:pPr>
-    </w:p>
-    <w:p>
-      <w:pPr>
-        <w:pStyle w:val="Heading1"/>
-        <w:tabs>
-          <w:tab w:val="right" w:pos="0"/>
-        </w:tabs>
-        <w:ind w:left="0"/>
-        <w:jc w:val="center"/>
-        <w:rPr>
-          <w:rFonts w:ascii="Calibri" w:hAnsi="Calibri"/>
-          <w:spacing w:val="-2"/>
-        </w:rPr>
-      </w:pPr>
     </w:p>
     <w:p>
       <w:pPr>
@@ -1457,8 +1443,6 @@
           <w:r>
             <w:t>Project</w:t>
           </w:r>
-          <w:bookmarkStart w:id="0" w:name="_GoBack"/>
-          <w:bookmarkEnd w:id="0"/>
         </w:p>
         <w:p>
           <w:pPr>
@@ -2783,7 +2767,7 @@
           <w:w w:val="125"/>
         </w:rPr>
       </w:pPr>
-      <w:bookmarkStart w:id="1" w:name="_Toc232673431"/>
+      <w:bookmarkStart w:id="0" w:name="_Toc232673431"/>
       <w:r>
         <w:rPr>
           <w:rFonts w:ascii="Calibri" w:hAnsi="Calibri"/>
@@ -2814,7 +2798,7 @@
         </w:rPr>
         <w:t>n</w:t>
       </w:r>
-      <w:bookmarkEnd w:id="1"/>
+      <w:bookmarkEnd w:id="0"/>
     </w:p>
     <w:p>
       <w:pPr>
@@ -3689,7 +3673,7 @@
           <w:w w:val="125"/>
         </w:rPr>
       </w:pPr>
-      <w:bookmarkStart w:id="2" w:name="_Toc232673432"/>
+      <w:bookmarkStart w:id="1" w:name="_Toc232673432"/>
       <w:r>
         <w:rPr>
           <w:rFonts w:ascii="Calibri" w:hAnsi="Calibri"/>
@@ -3697,7 +3681,7 @@
         </w:rPr>
         <w:t>Professional Appointments</w:t>
       </w:r>
-      <w:bookmarkEnd w:id="2"/>
+      <w:bookmarkEnd w:id="1"/>
     </w:p>
     <w:p>
       <w:pPr>
@@ -4594,7 +4578,7 @@
           <w:w w:val="125"/>
         </w:rPr>
       </w:pPr>
-      <w:bookmarkStart w:id="3" w:name="_Toc232673433"/>
+      <w:bookmarkStart w:id="2" w:name="_Toc232673433"/>
       <w:r>
         <w:rPr>
           <w:rFonts w:ascii="Calibri" w:hAnsi="Calibri"/>
@@ -4647,7 +4631,7 @@
         </w:rPr>
         <w:t>terests</w:t>
       </w:r>
-      <w:bookmarkEnd w:id="3"/>
+      <w:bookmarkEnd w:id="2"/>
     </w:p>
     <w:p>
       <w:pPr>
@@ -5595,7 +5579,7 @@
           <w:w w:val="125"/>
         </w:rPr>
       </w:pPr>
-      <w:bookmarkStart w:id="4" w:name="_Toc232673434"/>
+      <w:bookmarkStart w:id="3" w:name="_Toc232673434"/>
       <w:r>
         <w:rPr>
           <w:rFonts w:ascii="Calibri" w:hAnsi="Calibri"/>
@@ -5640,7 +5624,7 @@
         </w:rPr>
         <w:t>s</w:t>
       </w:r>
-      <w:bookmarkEnd w:id="4"/>
+      <w:bookmarkEnd w:id="3"/>
     </w:p>
     <w:p>
       <w:pPr>
@@ -8636,7 +8620,7 @@
           <w:w w:val="130"/>
         </w:rPr>
       </w:pPr>
-      <w:bookmarkStart w:id="5" w:name="_Toc232673435"/>
+      <w:bookmarkStart w:id="4" w:name="_Toc232673435"/>
       <w:r>
         <w:rPr>
           <w:rFonts w:ascii="Calibri" w:hAnsi="Calibri"/>
@@ -8666,7 +8650,7 @@
         </w:rPr>
         <w:t>ct</w:t>
       </w:r>
-      <w:bookmarkEnd w:id="5"/>
+      <w:bookmarkEnd w:id="4"/>
     </w:p>
     <w:p>
       <w:pPr>
@@ -16769,7 +16753,7 @@
           <w:w w:val="125"/>
         </w:rPr>
       </w:pPr>
-      <w:bookmarkStart w:id="6" w:name="_Toc232673436"/>
+      <w:bookmarkStart w:id="5" w:name="_Toc232673436"/>
     </w:p>
     <w:p>
       <w:pPr>
@@ -16831,7 +16815,7 @@
         </w:rPr>
         <w:t>lation</w:t>
       </w:r>
-      <w:bookmarkEnd w:id="6"/>
+      <w:bookmarkEnd w:id="5"/>
     </w:p>
     <w:p>
       <w:pPr>
@@ -18530,7 +18514,7 @@
           <w:w w:val="125"/>
         </w:rPr>
       </w:pPr>
-      <w:bookmarkStart w:id="7" w:name="_Toc232673437"/>
+      <w:bookmarkStart w:id="6" w:name="_Toc232673437"/>
       <w:r>
         <w:rPr>
           <w:rFonts w:ascii="Calibri" w:hAnsi="Calibri"/>
@@ -18561,7 +18545,7 @@
         </w:rPr>
         <w:t>ets</w:t>
       </w:r>
-      <w:bookmarkEnd w:id="7"/>
+      <w:bookmarkEnd w:id="6"/>
     </w:p>
     <w:p>
       <w:pPr>
@@ -20002,7 +19986,7 @@
           <w:w w:val="125"/>
         </w:rPr>
       </w:pPr>
-      <w:bookmarkStart w:id="8" w:name="_Toc232673438"/>
+      <w:bookmarkStart w:id="7" w:name="_Toc232673438"/>
       <w:r>
         <w:rPr>
           <w:rFonts w:ascii="Calibri" w:hAnsi="Calibri"/>
@@ -20055,7 +20039,7 @@
         </w:rPr>
         <w:t>lts</w:t>
       </w:r>
-      <w:bookmarkEnd w:id="8"/>
+      <w:bookmarkEnd w:id="7"/>
     </w:p>
     <w:p>
       <w:pPr>
@@ -22053,6 +22037,8 @@
         </w:rPr>
         <w:t xml:space="preserve"> </w:t>
       </w:r>
+      <w:bookmarkStart w:id="8" w:name="_GoBack"/>
+      <w:bookmarkEnd w:id="8"/>
       <w:r>
         <w:rPr>
           <w:rFonts w:ascii="Calibri" w:hAnsi="Calibri"/>
@@ -22553,22 +22539,7 @@
           <w:rFonts w:ascii="Calibri" w:hAnsi="Calibri"/>
           <w:w w:val="105"/>
         </w:rPr>
-        <w:t>ork</w:t>
-      </w:r>
-      <w:r>
-        <w:rPr>
-          <w:rFonts w:ascii="Calibri" w:hAnsi="Calibri"/>
-          <w:spacing w:val="-5"/>
-          <w:w w:val="105"/>
-        </w:rPr>
-        <w:t xml:space="preserve"> </w:t>
-      </w:r>
-      <w:r>
-        <w:rPr>
-          <w:rFonts w:ascii="Calibri" w:hAnsi="Calibri"/>
-          <w:w w:val="105"/>
-        </w:rPr>
-        <w:t>stations</w:t>
+        <w:t>orkstations</w:t>
       </w:r>
       <w:r>
         <w:rPr>
@@ -23484,6 +23455,7 @@
           <w:tab w:val="right" w:pos="0"/>
         </w:tabs>
         <w:spacing w:line="263" w:lineRule="auto"/>
+        <w:jc w:val="center"/>
         <w:rPr>
           <w:rFonts w:ascii="Calibri" w:hAnsi="Calibri"/>
           <w:w w:val="105"/>
@@ -23493,16 +23465,17 @@
       </w:pPr>
       <w:r>
         <w:rPr>
-          <w:rFonts w:ascii="Calibri" w:eastAsia="Times New Roman" w:hAnsi="Calibri" w:cs="Times New Roman"/>
+          <w:rFonts w:ascii="Calibri" w:hAnsi="Calibri"/>
           <w:noProof/>
-          <w:sz w:val="20"/>
-          <w:szCs w:val="20"/>
+          <w:w w:val="105"/>
+          <w:sz w:val="24"/>
+          <w:szCs w:val="24"/>
         </w:rPr>
         <w:drawing>
-          <wp:inline distT="0" distB="0" distL="0" distR="0" wp14:anchorId="04EEC066" wp14:editId="229B7713">
-            <wp:extent cx="1952752" cy="814832"/>
+          <wp:inline distT="0" distB="0" distL="0" distR="0" wp14:anchorId="3C65B2E5" wp14:editId="3DF2BAAE">
+            <wp:extent cx="1393220" cy="1393220"/>
             <wp:effectExtent l="0" t="0" r="0" b="0"/>
-            <wp:docPr id="2" name="Picture 2"/>
+            <wp:docPr id="7" name="Picture 7"/>
             <wp:cNvGraphicFramePr>
               <a:graphicFrameLocks xmlns:a="http://schemas.openxmlformats.org/drawingml/2006/main" noChangeAspect="1"/>
             </wp:cNvGraphicFramePr>
@@ -23510,7 +23483,7 @@
               <a:graphicData uri="http://schemas.openxmlformats.org/drawingml/2006/picture">
                 <pic:pic xmlns:pic="http://schemas.openxmlformats.org/drawingml/2006/picture">
                   <pic:nvPicPr>
-                    <pic:cNvPr id="0" name="image_01.eps"/>
+                    <pic:cNvPr id="0" name="Phase_01.png"/>
                     <pic:cNvPicPr/>
                   </pic:nvPicPr>
                   <pic:blipFill>
@@ -23528,7 +23501,7 @@
                   <pic:spPr>
                     <a:xfrm>
                       <a:off x="0" y="0"/>
-                      <a:ext cx="1952752" cy="814832"/>
+                      <a:ext cx="1393609" cy="1393609"/>
                     </a:xfrm>
                     <a:prstGeom prst="rect">
                       <a:avLst/>
@@ -23543,24 +23516,16 @@
       <w:r>
         <w:rPr>
           <w:rFonts w:ascii="Calibri" w:hAnsi="Calibri"/>
+          <w:noProof/>
           <w:w w:val="105"/>
           <w:sz w:val="24"/>
           <w:szCs w:val="24"/>
         </w:rPr>
-        <w:t xml:space="preserve"> </w:t>
-      </w:r>
-      <w:r>
-        <w:rPr>
-          <w:rFonts w:ascii="Calibri" w:eastAsia="Times New Roman" w:hAnsi="Calibri" w:cs="Times New Roman"/>
-          <w:noProof/>
-          <w:sz w:val="20"/>
-          <w:szCs w:val="20"/>
-        </w:rPr>
         <w:drawing>
-          <wp:inline distT="0" distB="0" distL="0" distR="0" wp14:anchorId="0BEAACC9" wp14:editId="44F34A13">
-            <wp:extent cx="1952752" cy="814832"/>
+          <wp:inline distT="0" distB="0" distL="0" distR="0" wp14:anchorId="1DC903AF" wp14:editId="5997E64D">
+            <wp:extent cx="1418044" cy="1418044"/>
             <wp:effectExtent l="0" t="0" r="0" b="0"/>
-            <wp:docPr id="3" name="Picture 3"/>
+            <wp:docPr id="8" name="Picture 8"/>
             <wp:cNvGraphicFramePr>
               <a:graphicFrameLocks xmlns:a="http://schemas.openxmlformats.org/drawingml/2006/main" noChangeAspect="1"/>
             </wp:cNvGraphicFramePr>
@@ -23568,7 +23533,7 @@
               <a:graphicData uri="http://schemas.openxmlformats.org/drawingml/2006/picture">
                 <pic:pic xmlns:pic="http://schemas.openxmlformats.org/drawingml/2006/picture">
                   <pic:nvPicPr>
-                    <pic:cNvPr id="0" name="image_02.eps"/>
+                    <pic:cNvPr id="0" name="Phase_02.png"/>
                     <pic:cNvPicPr/>
                   </pic:nvPicPr>
                   <pic:blipFill>
@@ -23586,7 +23551,7 @@
                   <pic:spPr>
                     <a:xfrm>
                       <a:off x="0" y="0"/>
-                      <a:ext cx="1952752" cy="814832"/>
+                      <a:ext cx="1418675" cy="1418675"/>
                     </a:xfrm>
                     <a:prstGeom prst="rect">
                       <a:avLst/>
@@ -23601,24 +23566,16 @@
       <w:r>
         <w:rPr>
           <w:rFonts w:ascii="Calibri" w:hAnsi="Calibri"/>
+          <w:noProof/>
           <w:w w:val="105"/>
           <w:sz w:val="24"/>
           <w:szCs w:val="24"/>
         </w:rPr>
-        <w:t xml:space="preserve"> </w:t>
-      </w:r>
-      <w:r>
-        <w:rPr>
-          <w:rFonts w:ascii="Calibri" w:eastAsia="Times New Roman" w:hAnsi="Calibri" w:cs="Times New Roman"/>
-          <w:noProof/>
-          <w:sz w:val="20"/>
-          <w:szCs w:val="20"/>
-        </w:rPr>
         <w:drawing>
-          <wp:inline distT="0" distB="0" distL="0" distR="0" wp14:anchorId="7DCD3F5E" wp14:editId="4604F874">
-            <wp:extent cx="1952752" cy="814832"/>
+          <wp:inline distT="0" distB="0" distL="0" distR="0" wp14:anchorId="4CE1E1EE" wp14:editId="2C99FE65">
+            <wp:extent cx="1393220" cy="1393220"/>
             <wp:effectExtent l="0" t="0" r="0" b="0"/>
-            <wp:docPr id="5" name="Picture 5"/>
+            <wp:docPr id="9" name="Picture 9"/>
             <wp:cNvGraphicFramePr>
               <a:graphicFrameLocks xmlns:a="http://schemas.openxmlformats.org/drawingml/2006/main" noChangeAspect="1"/>
             </wp:cNvGraphicFramePr>
@@ -23626,11 +23583,11 @@
               <a:graphicData uri="http://schemas.openxmlformats.org/drawingml/2006/picture">
                 <pic:pic xmlns:pic="http://schemas.openxmlformats.org/drawingml/2006/picture">
                   <pic:nvPicPr>
-                    <pic:cNvPr id="0" name="image_03.eps"/>
+                    <pic:cNvPr id="0" name="Phase_03.png"/>
                     <pic:cNvPicPr/>
                   </pic:nvPicPr>
                   <pic:blipFill>
-                    <a:blip r:embed="rId19">
+                    <a:blip r:embed="rId17">
                       <a:extLst>
                         <a:ext uri="{28A0092B-C50C-407E-A947-70E740481C1C}">
                           <a14:useLocalDpi xmlns:a14="http://schemas.microsoft.com/office/drawing/2010/main" val="0"/>
@@ -23644,16 +23601,11 @@
                   <pic:spPr>
                     <a:xfrm>
                       <a:off x="0" y="0"/>
-                      <a:ext cx="1952752" cy="814832"/>
+                      <a:ext cx="1393351" cy="1393351"/>
                     </a:xfrm>
                     <a:prstGeom prst="rect">
                       <a:avLst/>
                     </a:prstGeom>
-                    <a:extLst>
-                      <a:ext uri="{FAA26D3D-D897-4be2-8F04-BA451C77F1D7}">
-                        <ma14:placeholderFlag xmlns:ma14="http://schemas.microsoft.com/office/mac/drawingml/2011/main"/>
-                      </a:ext>
-                    </a:extLst>
                   </pic:spPr>
                 </pic:pic>
               </a:graphicData>
@@ -23722,142 +23674,7 @@
           <w:rFonts w:ascii="Calibri" w:eastAsia="Times New Roman" w:hAnsi="Calibri" w:cs="Times New Roman"/>
           <w:w w:val="110"/>
         </w:rPr>
-        <w:t>S</w:t>
-      </w:r>
-      <w:r>
-        <w:rPr>
-          <w:rFonts w:ascii="Calibri" w:eastAsia="Times New Roman" w:hAnsi="Calibri" w:cs="Times New Roman"/>
-          <w:spacing w:val="-7"/>
-          <w:w w:val="110"/>
-        </w:rPr>
-        <w:t>c</w:t>
-      </w:r>
-      <w:r>
-        <w:rPr>
-          <w:rFonts w:ascii="Calibri" w:eastAsia="Times New Roman" w:hAnsi="Calibri" w:cs="Times New Roman"/>
-          <w:w w:val="110"/>
-        </w:rPr>
-        <w:t>hematic</w:t>
-      </w:r>
-      <w:r>
-        <w:rPr>
-          <w:rFonts w:ascii="Calibri" w:eastAsia="Times New Roman" w:hAnsi="Calibri" w:cs="Times New Roman"/>
-          <w:spacing w:val="4"/>
-          <w:w w:val="110"/>
-        </w:rPr>
-        <w:t xml:space="preserve"> </w:t>
-      </w:r>
-      <w:r>
-        <w:rPr>
-          <w:rFonts w:ascii="Calibri" w:eastAsia="Times New Roman" w:hAnsi="Calibri" w:cs="Times New Roman"/>
-          <w:w w:val="110"/>
-        </w:rPr>
-        <w:t>represe</w:t>
-      </w:r>
-      <w:r>
-        <w:rPr>
-          <w:rFonts w:ascii="Calibri" w:eastAsia="Times New Roman" w:hAnsi="Calibri" w:cs="Times New Roman"/>
-          <w:spacing w:val="-7"/>
-          <w:w w:val="110"/>
-        </w:rPr>
-        <w:t>n</w:t>
-      </w:r>
-      <w:r>
-        <w:rPr>
-          <w:rFonts w:ascii="Calibri" w:eastAsia="Times New Roman" w:hAnsi="Calibri" w:cs="Times New Roman"/>
-          <w:w w:val="110"/>
-        </w:rPr>
-        <w:t>tation</w:t>
-      </w:r>
-      <w:r>
-        <w:rPr>
-          <w:rFonts w:ascii="Calibri" w:eastAsia="Times New Roman" w:hAnsi="Calibri" w:cs="Times New Roman"/>
-          <w:spacing w:val="4"/>
-          <w:w w:val="110"/>
-        </w:rPr>
-        <w:t xml:space="preserve"> </w:t>
-      </w:r>
-      <w:r>
-        <w:rPr>
-          <w:rFonts w:ascii="Calibri" w:eastAsia="Times New Roman" w:hAnsi="Calibri" w:cs="Times New Roman"/>
-          <w:w w:val="110"/>
-        </w:rPr>
-        <w:t>of</w:t>
-      </w:r>
-      <w:r>
-        <w:rPr>
-          <w:rFonts w:ascii="Calibri" w:eastAsia="Times New Roman" w:hAnsi="Calibri" w:cs="Times New Roman"/>
-          <w:spacing w:val="4"/>
-          <w:w w:val="110"/>
-        </w:rPr>
-        <w:t xml:space="preserve"> </w:t>
-      </w:r>
-      <w:r>
-        <w:rPr>
-          <w:rFonts w:ascii="Calibri" w:eastAsia="Times New Roman" w:hAnsi="Calibri" w:cs="Times New Roman"/>
-          <w:w w:val="110"/>
-        </w:rPr>
-        <w:t>three</w:t>
-      </w:r>
-      <w:r>
-        <w:rPr>
-          <w:rFonts w:ascii="Calibri" w:eastAsia="Times New Roman" w:hAnsi="Calibri" w:cs="Times New Roman"/>
-          <w:spacing w:val="5"/>
-          <w:w w:val="110"/>
-        </w:rPr>
-        <w:t xml:space="preserve"> </w:t>
-      </w:r>
-      <w:r>
-        <w:rPr>
-          <w:rFonts w:ascii="Calibri" w:eastAsia="Times New Roman" w:hAnsi="Calibri" w:cs="Times New Roman"/>
-          <w:w w:val="110"/>
-        </w:rPr>
-        <w:t>phases</w:t>
-      </w:r>
-      <w:r>
-        <w:rPr>
-          <w:rFonts w:ascii="Calibri" w:eastAsia="Times New Roman" w:hAnsi="Calibri" w:cs="Times New Roman"/>
-          <w:spacing w:val="5"/>
-          <w:w w:val="110"/>
-        </w:rPr>
-        <w:t xml:space="preserve"> </w:t>
-      </w:r>
-      <w:r>
-        <w:rPr>
-          <w:rFonts w:ascii="Calibri" w:eastAsia="Times New Roman" w:hAnsi="Calibri" w:cs="Times New Roman"/>
-          <w:w w:val="110"/>
-        </w:rPr>
-        <w:t>in</w:t>
-      </w:r>
-      <w:r>
-        <w:rPr>
-          <w:rFonts w:ascii="Calibri" w:eastAsia="Times New Roman" w:hAnsi="Calibri" w:cs="Times New Roman"/>
-          <w:spacing w:val="4"/>
-          <w:w w:val="110"/>
-        </w:rPr>
-        <w:t xml:space="preserve"> </w:t>
-      </w:r>
-      <w:r>
-        <w:rPr>
-          <w:rFonts w:ascii="Calibri" w:eastAsia="Times New Roman" w:hAnsi="Calibri" w:cs="Times New Roman"/>
-          <w:w w:val="110"/>
-        </w:rPr>
-        <w:t>si</w:t>
-      </w:r>
-      <w:r>
-        <w:rPr>
-          <w:rFonts w:ascii="Calibri" w:eastAsia="Times New Roman" w:hAnsi="Calibri" w:cs="Times New Roman"/>
-          <w:spacing w:val="-8"/>
-          <w:w w:val="110"/>
-        </w:rPr>
-        <w:t>m</w:t>
-      </w:r>
-      <w:r>
-        <w:rPr>
-          <w:rFonts w:ascii="Calibri" w:eastAsia="Times New Roman" w:hAnsi="Calibri" w:cs="Times New Roman"/>
-          <w:w w:val="110"/>
-        </w:rPr>
-        <w:t>ulation</w:t>
+        <w:t>A snapshot from each of the three phases</w:t>
       </w:r>
     </w:p>
     <w:p>
@@ -23880,7 +23697,7 @@
           <w:szCs w:val="17"/>
         </w:rPr>
         <w:drawing>
-          <wp:anchor distT="0" distB="0" distL="114300" distR="114300" simplePos="0" relativeHeight="251661312" behindDoc="0" locked="0" layoutInCell="1" allowOverlap="1" wp14:anchorId="1D289FF6" wp14:editId="3AF17098">
+          <wp:anchor distT="0" distB="0" distL="114300" distR="114300" simplePos="0" relativeHeight="251661312" behindDoc="0" locked="0" layoutInCell="1" allowOverlap="1" wp14:anchorId="1D289FF6" wp14:editId="2C1585EA">
             <wp:simplePos x="0" y="0"/>
             <wp:positionH relativeFrom="column">
               <wp:posOffset>-6350</wp:posOffset>
@@ -23903,7 +23720,7 @@
                     <pic:cNvPicPr/>
                   </pic:nvPicPr>
                   <pic:blipFill>
-                    <a:blip r:embed="rId20">
+                    <a:blip r:embed="rId19">
                       <a:extLst>
                         <a:ext uri="{28A0092B-C50C-407E-A947-70E740481C1C}">
                           <a14:useLocalDpi xmlns:a14="http://schemas.microsoft.com/office/drawing/2010/main" val="0"/>
@@ -23956,6 +23773,7 @@
           <w:rFonts w:ascii="Calibri" w:eastAsia="Times New Roman" w:hAnsi="Calibri" w:cs="Times New Roman"/>
           <w:w w:val="105"/>
         </w:rPr>
+        <w:lastRenderedPageBreak/>
         <w:t>Figure</w:t>
       </w:r>
       <w:r>
@@ -26232,22 +26050,7 @@
           <w:rFonts w:ascii="Calibri" w:hAnsi="Calibri"/>
           <w:w w:val="105"/>
         </w:rPr>
-        <w:t>ork</w:t>
-      </w:r>
-      <w:r>
-        <w:rPr>
-          <w:rFonts w:ascii="Calibri" w:hAnsi="Calibri"/>
-          <w:spacing w:val="-3"/>
-          <w:w w:val="105"/>
-        </w:rPr>
-        <w:t xml:space="preserve"> </w:t>
-      </w:r>
-      <w:r>
-        <w:rPr>
-          <w:rFonts w:ascii="Calibri" w:hAnsi="Calibri"/>
-          <w:w w:val="105"/>
-        </w:rPr>
-        <w:t>fl</w:t>
+        <w:t>orkfl</w:t>
       </w:r>
       <w:r>
         <w:rPr>
@@ -34830,22 +34633,7 @@
           <w:rFonts w:ascii="Calibri" w:hAnsi="Calibri"/>
           <w:w w:val="95"/>
         </w:rPr>
-        <w:t xml:space="preserve">Storage </w:t>
-      </w:r>
-      <w:r>
-        <w:rPr>
-          <w:rFonts w:ascii="Calibri" w:hAnsi="Calibri"/>
-          <w:spacing w:val="11"/>
-          <w:w w:val="95"/>
-        </w:rPr>
-        <w:t xml:space="preserve"> </w:t>
-      </w:r>
-      <w:r>
-        <w:rPr>
-          <w:rFonts w:ascii="Calibri" w:hAnsi="Calibri"/>
-          <w:w w:val="95"/>
-        </w:rPr>
-        <w:t>i</w:t>
+        <w:t>Storage i</w:t>
       </w:r>
       <w:r>
         <w:rPr>
@@ -36220,22 +36008,7 @@
           <w:rFonts w:ascii="Calibri" w:hAnsi="Calibri"/>
           <w:w w:val="95"/>
         </w:rPr>
-        <w:t xml:space="preserve">are, </w:t>
-      </w:r>
-      <w:r>
-        <w:rPr>
-          <w:rFonts w:ascii="Calibri" w:hAnsi="Calibri"/>
-          <w:spacing w:val="4"/>
-          <w:w w:val="95"/>
-        </w:rPr>
-        <w:t xml:space="preserve"> </w:t>
-      </w:r>
-      <w:r>
-        <w:rPr>
-          <w:rFonts w:ascii="Calibri" w:hAnsi="Calibri"/>
-          <w:w w:val="95"/>
-        </w:rPr>
-        <w:t xml:space="preserve">compilers, </w:t>
+        <w:t xml:space="preserve">are, compilers, </w:t>
       </w:r>
       <w:r>
         <w:rPr>
@@ -36315,8 +36088,8 @@
       <w:bookmarkEnd w:id="12"/>
     </w:p>
     <w:sectPr>
-      <w:headerReference w:type="default" r:id="rId21"/>
-      <w:footerReference w:type="default" r:id="rId22"/>
+      <w:headerReference w:type="default" r:id="rId20"/>
+      <w:footerReference w:type="default" r:id="rId21"/>
       <w:pgSz w:w="12240" w:h="15840"/>
       <w:pgMar w:top="1440" w:right="1320" w:bottom="1200" w:left="1320" w:header="1174" w:footer="1007" w:gutter="0"/>
       <w:cols w:space="720"/>
@@ -36437,7 +36210,7 @@
         <w:rStyle w:val="PageNumber"/>
         <w:noProof/>
       </w:rPr>
-      <w:t>2</w:t>
+      <w:t>7</w:t>
     </w:r>
     <w:r>
       <w:rPr>
@@ -36510,9 +36283,6 @@
     <w:sdt>
       <w:sdtPr>
         <w:id w:val="-746880030"/>
-        <w:placeholder>
-          <w:docPart w:val="57234010F628CE4BBACD93CC092BFA93"/>
-        </w:placeholder>
         <w:temporary/>
         <w:showingPlcHdr/>
       </w:sdtPr>
@@ -40492,42 +40262,13 @@
 </file>
 
 <file path=word/glossary/document.xml><?xml version="1.0" encoding="utf-8"?>
-<w:glossaryDocument xmlns:wpc="http://schemas.microsoft.com/office/word/2010/wordprocessingCanvas" xmlns:mo="http://schemas.microsoft.com/office/mac/office/2008/main" xmlns:mc="http://schemas.openxmlformats.org/markup-compatibility/2006" xmlns:mv="urn:schemas-microsoft-com:mac:vml" xmlns:o="urn:schemas-microsoft-com:office:office" xmlns:r="http://schemas.openxmlformats.org/officeDocument/2006/relationships" xmlns:m="http://schemas.openxmlformats.org/officeDocument/2006/math" xmlns:v="urn:schemas-microsoft-com:vml" xmlns:wp14="http://schemas.microsoft.com/office/word/2010/wordprocessingDrawing" xmlns:wp="http://schemas.openxmlformats.org/drawingml/2006/wordprocessingDrawing" xmlns:w10="urn:schemas-microsoft-com:office:word" xmlns:w="http://schemas.openxmlformats.org/wordprocessingml/2006/main" xmlns:w14="http://schemas.microsoft.com/office/word/2010/wordml" xmlns:wpg="http://schemas.microsoft.com/office/word/2010/wordprocessingGroup" xmlns:wpi="http://schemas.microsoft.com/office/word/2010/wordprocessingInk" xmlns:wne="http://schemas.microsoft.com/office/word/2006/wordml" xmlns:wps="http://schemas.microsoft.com/office/word/2010/wordprocessingShape" mc:Ignorable="w14 wp14">
-  <w:docParts>
-    <w:docPart>
-      <w:docPartPr>
-        <w:name w:val="5BE9BB76F3C23A498A5D98A9EE4FD38D"/>
-        <w:category>
-          <w:name w:val="General"/>
-          <w:gallery w:val="placeholder"/>
-        </w:category>
-        <w:types>
-          <w:type w:val="bbPlcHdr"/>
-        </w:types>
-        <w:behaviors>
-          <w:behavior w:val="content"/>
-        </w:behaviors>
-        <w:guid w:val="{B7123F96-FA84-EE49-B2A9-645A96963932}"/>
-      </w:docPartPr>
-      <w:docPartBody>
-        <w:p>
-          <w:pPr>
-            <w:pStyle w:val="5BE9BB76F3C23A498A5D98A9EE4FD38D"/>
-          </w:pPr>
-          <w:r>
-            <w:t>[Type text]</w:t>
-          </w:r>
-        </w:p>
-      </w:docPartBody>
-    </w:docPart>
-  </w:docParts>
-</w:glossaryDocument>
+<w:glossaryDocument xmlns:wpc="http://schemas.microsoft.com/office/word/2010/wordprocessingCanvas" xmlns:mo="http://schemas.microsoft.com/office/mac/office/2008/main" xmlns:mc="http://schemas.openxmlformats.org/markup-compatibility/2006" xmlns:mv="urn:schemas-microsoft-com:mac:vml" xmlns:o="urn:schemas-microsoft-com:office:office" xmlns:r="http://schemas.openxmlformats.org/officeDocument/2006/relationships" xmlns:m="http://schemas.openxmlformats.org/officeDocument/2006/math" xmlns:v="urn:schemas-microsoft-com:vml" xmlns:wp14="http://schemas.microsoft.com/office/word/2010/wordprocessingDrawing" xmlns:wp="http://schemas.openxmlformats.org/drawingml/2006/wordprocessingDrawing" xmlns:w10="urn:schemas-microsoft-com:office:word" xmlns:w="http://schemas.openxmlformats.org/wordprocessingml/2006/main" xmlns:w14="http://schemas.microsoft.com/office/word/2010/wordml" xmlns:wpg="http://schemas.microsoft.com/office/word/2010/wordprocessingGroup" xmlns:wpi="http://schemas.microsoft.com/office/word/2010/wordprocessingInk" xmlns:wne="http://schemas.microsoft.com/office/word/2006/wordml" xmlns:wps="http://schemas.microsoft.com/office/word/2010/wordprocessingShape" mc:Ignorable="w14 wp14"/>
 </file>
 
 <file path=word/glossary/fontTable.xml><?xml version="1.0" encoding="utf-8"?>
 <w:fonts xmlns:mc="http://schemas.openxmlformats.org/markup-compatibility/2006" xmlns:r="http://schemas.openxmlformats.org/officeDocument/2006/relationships" xmlns:w="http://schemas.openxmlformats.org/wordprocessingml/2006/main" xmlns:w14="http://schemas.microsoft.com/office/word/2010/wordml" mc:Ignorable="w14">
   <w:font w:name="Wingdings">
-    <w:panose1 w:val="02000500000000000000"/>
+    <w:panose1 w:val="05000000000000000000"/>
     <w:charset w:val="02"/>
     <w:family w:val="auto"/>
     <w:pitch w:val="variable"/>
@@ -41515,7 +41256,7 @@
 </file>
 
 <file path=customXml/itemProps1.xml><?xml version="1.0" encoding="utf-8"?>
-<ds:datastoreItem xmlns:ds="http://schemas.openxmlformats.org/officeDocument/2006/customXml" ds:itemID="{05900D6B-137E-9147-B2E7-751B43E11ADA}">
+<ds:datastoreItem xmlns:ds="http://schemas.openxmlformats.org/officeDocument/2006/customXml" ds:itemID="{10321C19-3071-E243-BB04-735BDA35AE0D}">
   <ds:schemaRefs>
     <ds:schemaRef ds:uri="http://schemas.openxmlformats.org/officeDocument/2006/bibliography"/>
   </ds:schemaRefs>

</xml_diff>